<commit_message>
Worked on the island survival section
</commit_message>
<xml_diff>
--- a/Notes.docx
+++ b/Notes.docx
@@ -14,23 +14,7 @@
           <w:b/>
           <w:bCs/>
         </w:rPr>
-        <w:t xml:space="preserve">Remember only around 2 </w:t>
-      </w:r>
-      <w:proofErr w:type="spellStart"/>
-      <w:r>
-        <w:rPr>
-          <w:b/>
-          <w:bCs/>
-        </w:rPr>
-        <w:t>minuets</w:t>
-      </w:r>
-      <w:proofErr w:type="spellEnd"/>
-      <w:r>
-        <w:rPr>
-          <w:b/>
-          <w:bCs/>
-        </w:rPr>
-        <w:t xml:space="preserve"> to look at portfolio</w:t>
+        <w:t>Remember only around 2 minuets to look at portfolio</w:t>
       </w:r>
     </w:p>
     <w:p>
@@ -152,23 +136,7 @@
         </w:numPr>
       </w:pPr>
       <w:r>
-        <w:t xml:space="preserve">How it was </w:t>
-      </w:r>
-      <w:proofErr w:type="gramStart"/>
-      <w:r>
-        <w:t>actually done</w:t>
-      </w:r>
-      <w:proofErr w:type="gramEnd"/>
-      <w:r>
-        <w:t xml:space="preserve">, </w:t>
-      </w:r>
-      <w:proofErr w:type="spellStart"/>
-      <w:r>
-        <w:t>i.e</w:t>
-      </w:r>
-      <w:proofErr w:type="spellEnd"/>
-      <w:r>
-        <w:t xml:space="preserve"> the source code</w:t>
+        <w:t>How it was actually done, i.e the source code</w:t>
       </w:r>
     </w:p>
     <w:p/>
@@ -193,6 +161,82 @@
           <w:b/>
           <w:bCs/>
         </w:rPr>
+        <w:t>Island Survival</w:t>
+      </w:r>
+    </w:p>
+    <w:p>
+      <w:r>
+        <w:t>Ue4 C++ Multiplayer Procedural Terrain Student Work(Group of 2)</w:t>
+      </w:r>
+    </w:p>
+    <w:p>
+      <w:r>
+        <w:t>Video + What I worked on</w:t>
+      </w:r>
+    </w:p>
+    <w:p>
+      <w:r>
+        <w:t>Created as a second year project</w:t>
+      </w:r>
+      <w:r>
+        <w:t>, where any AI or PCG system could be implemented</w:t>
+      </w:r>
+      <w:r>
+        <w:t>, this tech demo</w:t>
+      </w:r>
+      <w:r>
+        <w:t xml:space="preserve"> has players collect fuel for their boat and evade zombies on some randomly generated islands.</w:t>
+      </w:r>
+      <w:r>
+        <w:t xml:space="preserve"> </w:t>
+      </w:r>
+      <w:r>
+        <w:t>The</w:t>
+      </w:r>
+      <w:r>
+        <w:t xml:space="preserve"> highly customisable terrain system was implemented</w:t>
+      </w:r>
+      <w:r>
+        <w:t xml:space="preserve"> </w:t>
+      </w:r>
+      <w:r>
+        <w:t>with the idea of its future use within many other projects so that their development times can be significantly reduced</w:t>
+      </w:r>
+      <w:r>
+        <w:t xml:space="preserve">. </w:t>
+      </w:r>
+      <w:r>
+        <w:t>The added challenge of island generation was implemented to allow for a more natural border to the game world.</w:t>
+      </w:r>
+    </w:p>
+    <w:p/>
+    <w:p>
+      <w:pPr>
+        <w:rPr>
+          <w:b/>
+          <w:bCs/>
+        </w:rPr>
+      </w:pPr>
+      <w:r>
+        <w:t>as t</w:t>
+      </w:r>
+      <w:r>
+        <w:t>errain is a large part of many games, so being able to quickly generate it at a click of a button can greatly speed up production, especially in the prototyping phase.</w:t>
+      </w:r>
+    </w:p>
+    <w:p/>
+    <w:p>
+      <w:pPr>
+        <w:rPr>
+          <w:b/>
+          <w:bCs/>
+        </w:rPr>
+      </w:pPr>
+      <w:r>
+        <w:rPr>
+          <w:b/>
+          <w:bCs/>
+        </w:rPr>
         <w:t>Pacman</w:t>
       </w:r>
     </w:p>
@@ -325,6 +369,7 @@
           <w:b/>
           <w:bCs/>
         </w:rPr>
+        <w:lastRenderedPageBreak/>
         <w:t>Showcased at the UTS 2020 Spring Showcase</w:t>
       </w:r>
     </w:p>
@@ -361,15 +406,7 @@
         <w:t xml:space="preserve">. </w:t>
       </w:r>
       <w:r>
-        <w:t xml:space="preserve">Created as a </w:t>
-      </w:r>
-      <w:proofErr w:type="gramStart"/>
-      <w:r>
-        <w:t>first year</w:t>
-      </w:r>
-      <w:proofErr w:type="gramEnd"/>
-      <w:r>
-        <w:t xml:space="preserve"> project between </w:t>
+        <w:t xml:space="preserve">Created as a first year project between </w:t>
       </w:r>
       <w:r>
         <w:rPr>
@@ -482,15 +519,7 @@
         <w:t>Throughout this all sprites, animations</w:t>
       </w:r>
       <w:r>
-        <w:t xml:space="preserve">, </w:t>
-      </w:r>
-      <w:proofErr w:type="gramStart"/>
-      <w:r>
-        <w:t>particles</w:t>
-      </w:r>
-      <w:proofErr w:type="gramEnd"/>
-      <w:r>
-        <w:t xml:space="preserve"> </w:t>
+        <w:t xml:space="preserve">, particles </w:t>
       </w:r>
       <w:r>
         <w:t xml:space="preserve">and code </w:t>
@@ -526,7 +555,6 @@
         <w:rPr>
           <w:u w:val="single"/>
         </w:rPr>
-        <w:lastRenderedPageBreak/>
         <w:t>Sheep</w:t>
       </w:r>
       <w:r>
@@ -781,15 +809,7 @@
         </w:numPr>
       </w:pPr>
       <w:r>
-        <w:t xml:space="preserve">Uses a </w:t>
-      </w:r>
-      <w:proofErr w:type="gramStart"/>
-      <w:r>
-        <w:t>xxx backtracking</w:t>
-      </w:r>
-      <w:proofErr w:type="gramEnd"/>
-      <w:r>
-        <w:t xml:space="preserve"> method to generate the maze</w:t>
+        <w:t>Uses a xxx backtracking method to generate the maze</w:t>
       </w:r>
     </w:p>
     <w:p>
@@ -803,15 +823,7 @@
         <w:t>all inside walls needed to be at least 2-thick</w:t>
       </w:r>
       <w:r>
-        <w:t xml:space="preserve"> requiring </w:t>
-      </w:r>
-      <w:proofErr w:type="gramStart"/>
-      <w:r>
-        <w:t>a number of</w:t>
-      </w:r>
-      <w:proofErr w:type="gramEnd"/>
-      <w:r>
-        <w:t xml:space="preserve"> extra conditions to be determined and checked against.</w:t>
+        <w:t xml:space="preserve"> requiring a number of extra conditions to be determined and checked against.</w:t>
       </w:r>
       <w:r>
         <w:t xml:space="preserve"> </w:t>
@@ -869,14 +881,12 @@
       <w:r>
         <w:t xml:space="preserve">Character / AI movement via </w:t>
       </w:r>
-      <w:proofErr w:type="spellStart"/>
       <w:r>
         <w:t>t</w:t>
       </w:r>
       <w:r>
         <w:t>weening</w:t>
       </w:r>
-      <w:proofErr w:type="spellEnd"/>
     </w:p>
     <w:p>
       <w:pPr>
@@ -887,6 +897,7 @@
         </w:numPr>
       </w:pPr>
       <w:r>
+        <w:lastRenderedPageBreak/>
         <w:t>Score / Lives System</w:t>
       </w:r>
     </w:p>
@@ -910,13 +921,8 @@
           <w:numId w:val="3"/>
         </w:numPr>
       </w:pPr>
-      <w:proofErr w:type="spellStart"/>
-      <w:r>
-        <w:t>Minimap</w:t>
-      </w:r>
-      <w:proofErr w:type="spellEnd"/>
-      <w:r>
-        <w:t xml:space="preserve"> system</w:t>
+      <w:r>
+        <w:t>Minimap system</w:t>
       </w:r>
     </w:p>
     <w:p/>
@@ -931,15 +937,7 @@
         <w:t>The maze generation system</w:t>
       </w:r>
       <w:r>
-        <w:t xml:space="preserve"> was implemented challenge </w:t>
-      </w:r>
-      <w:proofErr w:type="gramStart"/>
-      <w:r>
-        <w:t>myself</w:t>
-      </w:r>
-      <w:proofErr w:type="gramEnd"/>
-      <w:r>
-        <w:t xml:space="preserve"> beyond the core essentials of the assignment </w:t>
+        <w:t xml:space="preserve"> was implemented challenge myself beyond the core essentials of the assignment </w:t>
       </w:r>
       <w:r>
         <w:t>by gaining an understanding of how maze generation works</w:t>
@@ -984,7 +982,6 @@
         <w:rPr>
           <w:u w:val="single"/>
         </w:rPr>
-        <w:lastRenderedPageBreak/>
         <w:t>See source code o</w:t>
       </w:r>
       <w:r>
@@ -997,16 +994,8 @@
         <w:rPr>
           <w:u w:val="single"/>
         </w:rPr>
-        <w:t xml:space="preserve"> </w:t>
-      </w:r>
-      <w:proofErr w:type="spellStart"/>
-      <w:r>
-        <w:rPr>
-          <w:u w:val="single"/>
-        </w:rPr>
-        <w:t>github</w:t>
-      </w:r>
-      <w:proofErr w:type="spellEnd"/>
+        <w:t xml:space="preserve"> github</w:t>
+      </w:r>
     </w:p>
     <w:p>
       <w:pPr>

</xml_diff>

<commit_message>
Added in the new updated Website
</commit_message>
<xml_diff>
--- a/Notes.docx
+++ b/Notes.docx
@@ -14,7 +14,23 @@
           <w:b/>
           <w:bCs/>
         </w:rPr>
-        <w:t>Remember only around 2 minuets to look at portfolio</w:t>
+        <w:t xml:space="preserve">Remember only around 2 </w:t>
+      </w:r>
+      <w:proofErr w:type="spellStart"/>
+      <w:r>
+        <w:rPr>
+          <w:b/>
+          <w:bCs/>
+        </w:rPr>
+        <w:t>minuets</w:t>
+      </w:r>
+      <w:proofErr w:type="spellEnd"/>
+      <w:r>
+        <w:rPr>
+          <w:b/>
+          <w:bCs/>
+        </w:rPr>
+        <w:t xml:space="preserve"> to look at portfolio</w:t>
       </w:r>
     </w:p>
     <w:p>
@@ -136,11 +152,65 @@
         </w:numPr>
       </w:pPr>
       <w:r>
-        <w:t>How it was actually done, i.e the source code</w:t>
+        <w:t xml:space="preserve">How it was </w:t>
+      </w:r>
+      <w:proofErr w:type="gramStart"/>
+      <w:r>
+        <w:t>actually done</w:t>
+      </w:r>
+      <w:proofErr w:type="gramEnd"/>
+      <w:r>
+        <w:t xml:space="preserve">, </w:t>
+      </w:r>
+      <w:proofErr w:type="spellStart"/>
+      <w:r>
+        <w:t>i.e</w:t>
+      </w:r>
+      <w:proofErr w:type="spellEnd"/>
+      <w:r>
+        <w:t xml:space="preserve"> the source code</w:t>
       </w:r>
     </w:p>
     <w:p/>
-    <w:p/>
+    <w:p>
+      <w:pPr>
+        <w:rPr>
+          <w:b/>
+          <w:bCs/>
+        </w:rPr>
+      </w:pPr>
+      <w:r>
+        <w:rPr>
+          <w:b/>
+          <w:bCs/>
+        </w:rPr>
+        <w:t>General way to go about writing about the project showcasing</w:t>
+      </w:r>
+    </w:p>
+    <w:p>
+      <w:pPr>
+        <w:pStyle w:val="ListParagraph"/>
+        <w:numPr>
+          <w:ilvl w:val="0"/>
+          <w:numId w:val="3"/>
+        </w:numPr>
+      </w:pPr>
+      <w:r>
+        <w:t>Add the labels to show general overview of project</w:t>
+      </w:r>
+    </w:p>
+    <w:p>
+      <w:pPr>
+        <w:pStyle w:val="ListParagraph"/>
+        <w:numPr>
+          <w:ilvl w:val="0"/>
+          <w:numId w:val="3"/>
+        </w:numPr>
+      </w:pPr>
+      <w:r>
+        <w:t xml:space="preserve">I sentence summing up what project is about </w:t>
+      </w:r>
+    </w:p>
     <w:p>
       <w:pPr>
         <w:pStyle w:val="Title"/>
@@ -162,16 +232,6 @@
           <w:bCs/>
         </w:rPr>
         <w:t>Island Survival</w:t>
-      </w:r>
-    </w:p>
-    <w:p>
-      <w:r>
-        <w:t>Ue4 C++ Multiplayer Procedural Terrain Student Work(Group of 2)</w:t>
-      </w:r>
-    </w:p>
-    <w:p>
-      <w:r>
-        <w:t>Video + What I worked on</w:t>
       </w:r>
     </w:p>
     <w:p>
@@ -194,9 +254,140 @@
           <w:szCs w:val="21"/>
           <w:lang w:eastAsia="en-AU"/>
         </w:rPr>
+        <w:t>Collect fuel and evade zombies in this LAN multiplayer, random island generation tech demo.</w:t>
+      </w:r>
+    </w:p>
+    <w:p/>
+    <w:p>
+      <w:r>
         <w:t xml:space="preserve">Created as a </w:t>
       </w:r>
       <w:r>
+        <w:t>second-year</w:t>
+      </w:r>
+      <w:r>
+        <w:t xml:space="preserve"> project, my goal with the terrain generation was to develop a highly customizable and reusable system that would speed up the development of future projects</w:t>
+      </w:r>
+      <w:r>
+        <w:t xml:space="preserve">. This required </w:t>
+      </w:r>
+      <w:r>
+        <w:t xml:space="preserve">thorough planning and development to ensure </w:t>
+      </w:r>
+      <w:r>
+        <w:t xml:space="preserve">the creation of </w:t>
+      </w:r>
+      <w:r>
+        <w:t>a modular system which is easy to use within the editor.</w:t>
+      </w:r>
+    </w:p>
+    <w:p>
+      <w:r>
+        <w:t xml:space="preserve">Along </w:t>
+      </w:r>
+      <w:r>
+        <w:t xml:space="preserve">with this I was a main developer on the multiplayer system which required many optimization stages to ensure lag, largely due to </w:t>
+      </w:r>
+      <w:r>
+        <w:t>unnecessary</w:t>
+      </w:r>
+      <w:r>
+        <w:t xml:space="preserve"> </w:t>
+      </w:r>
+      <w:r>
+        <w:t>replications</w:t>
+      </w:r>
+      <w:r>
+        <w:t xml:space="preserve"> </w:t>
+      </w:r>
+      <w:r>
+        <w:t>of the AI,</w:t>
+      </w:r>
+      <w:r>
+        <w:t xml:space="preserve"> could be reduced</w:t>
+      </w:r>
+      <w:r>
+        <w:t xml:space="preserve">. Due to the terrains high network </w:t>
+      </w:r>
+      <w:r>
+        <w:t>cost,</w:t>
+      </w:r>
+      <w:r>
+        <w:t xml:space="preserve"> it was decided that only the vital information, such as its seed, would be sent to the </w:t>
+      </w:r>
+      <w:r>
+        <w:t>client’s</w:t>
+      </w:r>
+      <w:r>
+        <w:t xml:space="preserve"> machines so that they could all independently generate the same terrain.</w:t>
+      </w:r>
+    </w:p>
+    <w:p/>
+    <w:p>
+      <w:r>
+        <w:t>Along with this the multiplayer system went through multiple optimization stages where</w:t>
+      </w:r>
+      <w:r>
+        <w:t xml:space="preserve"> </w:t>
+      </w:r>
+      <w:r>
+        <w:t xml:space="preserve">issues, largly around the replication of the AI got fixed, by ensuring it only </w:t>
+      </w:r>
+      <w:proofErr w:type="spellStart"/>
+      <w:r>
+        <w:t>occured</w:t>
+      </w:r>
+      <w:proofErr w:type="spellEnd"/>
+      <w:r>
+        <w:t xml:space="preserve"> when </w:t>
+      </w:r>
+      <w:proofErr w:type="spellStart"/>
+      <w:r>
+        <w:t>nessesary</w:t>
+      </w:r>
+      <w:proofErr w:type="spellEnd"/>
+      <w:r>
+        <w:t>.</w:t>
+      </w:r>
+      <w:r>
+        <w:t xml:space="preserve"> </w:t>
+      </w:r>
+      <w:r>
+        <w:t xml:space="preserve">Due to the terrains huge network </w:t>
+      </w:r>
+      <w:r>
+        <w:t>cost,</w:t>
+      </w:r>
+      <w:r>
+        <w:t xml:space="preserve"> it was decided that only the vital information, such as the seed,</w:t>
+      </w:r>
+      <w:r>
+        <w:t xml:space="preserve"> </w:t>
+      </w:r>
+      <w:r>
+        <w:t>would be sent to all client machines, so that they would all independently generate the same terrain.</w:t>
+      </w:r>
+    </w:p>
+    <w:p/>
+    <w:p/>
+    <w:p/>
+    <w:p/>
+    <w:p/>
+    <w:p/>
+    <w:p>
+      <w:r>
+        <w:t>Ue4 C++ Multiplayer Procedural Terrain Student Work(Group of 2)</w:t>
+      </w:r>
+    </w:p>
+    <w:p>
+      <w:r>
+        <w:t>Video + What I worked on</w:t>
+      </w:r>
+    </w:p>
+    <w:p>
+      <w:pPr>
+        <w:shd w:val="clear" w:color="auto" w:fill="1E1E1E"/>
+        <w:spacing w:after="0" w:line="285" w:lineRule="atLeast"/>
         <w:rPr>
           <w:rFonts w:ascii="Consolas" w:eastAsia="Times New Roman" w:hAnsi="Consolas" w:cs="Times New Roman"/>
           <w:color w:val="D4D4D4"/>
@@ -204,8 +395,7 @@
           <w:szCs w:val="21"/>
           <w:lang w:eastAsia="en-AU"/>
         </w:rPr>
-        <w:t>second-year</w:t>
-      </w:r>
+      </w:pPr>
       <w:r>
         <w:rPr>
           <w:rFonts w:ascii="Consolas" w:eastAsia="Times New Roman" w:hAnsi="Consolas" w:cs="Times New Roman"/>
@@ -214,13 +404,9 @@
           <w:szCs w:val="21"/>
           <w:lang w:eastAsia="en-AU"/>
         </w:rPr>
-        <w:t xml:space="preserve"> project, where any AI or PCG system could be implemented, this tech demo </w:t>
-      </w:r>
-    </w:p>
-    <w:p>
-      <w:pPr>
-        <w:shd w:val="clear" w:color="auto" w:fill="1E1E1E"/>
-        <w:spacing w:after="0" w:line="285" w:lineRule="atLeast"/>
+        <w:t xml:space="preserve">Created as a </w:t>
+      </w:r>
+      <w:r>
         <w:rPr>
           <w:rFonts w:ascii="Consolas" w:eastAsia="Times New Roman" w:hAnsi="Consolas" w:cs="Times New Roman"/>
           <w:color w:val="D4D4D4"/>
@@ -228,7 +414,8 @@
           <w:szCs w:val="21"/>
           <w:lang w:eastAsia="en-AU"/>
         </w:rPr>
-      </w:pPr>
+        <w:t>second-year</w:t>
+      </w:r>
       <w:r>
         <w:rPr>
           <w:rFonts w:ascii="Consolas" w:eastAsia="Times New Roman" w:hAnsi="Consolas" w:cs="Times New Roman"/>
@@ -237,7 +424,7 @@
           <w:szCs w:val="21"/>
           <w:lang w:eastAsia="en-AU"/>
         </w:rPr>
-        <w:t xml:space="preserve">                                has players collect fuel for their boat and evade zombies on some randomly generated islands. </w:t>
+        <w:t xml:space="preserve"> project, where any AI or PCG system could be implemented, this tech demo </w:t>
       </w:r>
     </w:p>
     <w:p>
@@ -260,7 +447,7 @@
           <w:szCs w:val="21"/>
           <w:lang w:eastAsia="en-AU"/>
         </w:rPr>
-        <w:t xml:space="preserve">                                The terrain system was implemented with the idea of its future use within </w:t>
+        <w:t xml:space="preserve">                                has players collect fuel for their boat and evade zombies on some randomly generated islands. </w:t>
       </w:r>
     </w:p>
     <w:p>
@@ -283,7 +470,7 @@
           <w:szCs w:val="21"/>
           <w:lang w:eastAsia="en-AU"/>
         </w:rPr>
-        <w:t>                                many other projects so that their development times can be significantly reduced. Due to this all elements</w:t>
+        <w:t xml:space="preserve">                                The terrain system was implemented with the idea of its future use within </w:t>
       </w:r>
     </w:p>
     <w:p>
@@ -306,9 +493,13 @@
           <w:szCs w:val="21"/>
           <w:lang w:eastAsia="en-AU"/>
         </w:rPr>
-        <w:t xml:space="preserve">                                have been designed to be highly customisable and easily removable based on the </w:t>
-      </w:r>
-      <w:r>
+        <w:t>                                many other projects so that their development times can be significantly reduced. Due to this all elements</w:t>
+      </w:r>
+    </w:p>
+    <w:p>
+      <w:pPr>
+        <w:shd w:val="clear" w:color="auto" w:fill="1E1E1E"/>
+        <w:spacing w:after="0" w:line="285" w:lineRule="atLeast"/>
         <w:rPr>
           <w:rFonts w:ascii="Consolas" w:eastAsia="Times New Roman" w:hAnsi="Consolas" w:cs="Times New Roman"/>
           <w:color w:val="D4D4D4"/>
@@ -316,8 +507,7 @@
           <w:szCs w:val="21"/>
           <w:lang w:eastAsia="en-AU"/>
         </w:rPr>
-        <w:t>project’s</w:t>
-      </w:r>
+      </w:pPr>
       <w:r>
         <w:rPr>
           <w:rFonts w:ascii="Consolas" w:eastAsia="Times New Roman" w:hAnsi="Consolas" w:cs="Times New Roman"/>
@@ -326,13 +516,9 @@
           <w:szCs w:val="21"/>
           <w:lang w:eastAsia="en-AU"/>
         </w:rPr>
-        <w:t xml:space="preserve"> needs.                          </w:t>
-      </w:r>
-    </w:p>
-    <w:p>
-      <w:pPr>
-        <w:shd w:val="clear" w:color="auto" w:fill="1E1E1E"/>
-        <w:spacing w:after="0" w:line="285" w:lineRule="atLeast"/>
+        <w:t xml:space="preserve">                                have been designed to be highly customisable and easily removable based on the </w:t>
+      </w:r>
+      <w:r>
         <w:rPr>
           <w:rFonts w:ascii="Consolas" w:eastAsia="Times New Roman" w:hAnsi="Consolas" w:cs="Times New Roman"/>
           <w:color w:val="D4D4D4"/>
@@ -340,7 +526,8 @@
           <w:szCs w:val="21"/>
           <w:lang w:eastAsia="en-AU"/>
         </w:rPr>
-      </w:pPr>
+        <w:t>project’s</w:t>
+      </w:r>
       <w:r>
         <w:rPr>
           <w:rFonts w:ascii="Consolas" w:eastAsia="Times New Roman" w:hAnsi="Consolas" w:cs="Times New Roman"/>
@@ -349,7 +536,7 @@
           <w:szCs w:val="21"/>
           <w:lang w:eastAsia="en-AU"/>
         </w:rPr>
-        <w:t xml:space="preserve">                                The added challenge of </w:t>
+        <w:t xml:space="preserve"> needs.                          </w:t>
       </w:r>
     </w:p>
     <w:p>
@@ -372,6 +559,29 @@
           <w:szCs w:val="21"/>
           <w:lang w:eastAsia="en-AU"/>
         </w:rPr>
+        <w:t xml:space="preserve">                                The added challenge of </w:t>
+      </w:r>
+    </w:p>
+    <w:p>
+      <w:pPr>
+        <w:shd w:val="clear" w:color="auto" w:fill="1E1E1E"/>
+        <w:spacing w:after="0" w:line="285" w:lineRule="atLeast"/>
+        <w:rPr>
+          <w:rFonts w:ascii="Consolas" w:eastAsia="Times New Roman" w:hAnsi="Consolas" w:cs="Times New Roman"/>
+          <w:color w:val="D4D4D4"/>
+          <w:sz w:val="21"/>
+          <w:szCs w:val="21"/>
+          <w:lang w:eastAsia="en-AU"/>
+        </w:rPr>
+      </w:pPr>
+      <w:r>
+        <w:rPr>
+          <w:rFonts w:ascii="Consolas" w:eastAsia="Times New Roman" w:hAnsi="Consolas" w:cs="Times New Roman"/>
+          <w:color w:val="D4D4D4"/>
+          <w:sz w:val="21"/>
+          <w:szCs w:val="21"/>
+          <w:lang w:eastAsia="en-AU"/>
+        </w:rPr>
         <w:t>                                island generation was implemented to allow for a more natural border to the game world.</w:t>
       </w:r>
     </w:p>
@@ -419,7 +629,6 @@
           <w:b/>
           <w:bCs/>
         </w:rPr>
-        <w:lastRenderedPageBreak/>
         <w:t>Raindrop</w:t>
       </w:r>
     </w:p>
@@ -525,6 +734,7 @@
     </w:p>
     <w:p>
       <w:r>
+        <w:lastRenderedPageBreak/>
         <w:t xml:space="preserve">This first year project, developed </w:t>
       </w:r>
       <w:r>
@@ -663,7 +873,15 @@
         <w:t xml:space="preserve">. </w:t>
       </w:r>
       <w:r>
-        <w:t xml:space="preserve">Created as a first year project between </w:t>
+        <w:t xml:space="preserve">Created as a </w:t>
+      </w:r>
+      <w:proofErr w:type="gramStart"/>
+      <w:r>
+        <w:t>first year</w:t>
+      </w:r>
+      <w:proofErr w:type="gramEnd"/>
+      <w:r>
+        <w:t xml:space="preserve"> project between </w:t>
       </w:r>
       <w:r>
         <w:rPr>
@@ -776,7 +994,15 @@
         <w:t>Throughout this all sprites, animations</w:t>
       </w:r>
       <w:r>
-        <w:t xml:space="preserve">, particles </w:t>
+        <w:t xml:space="preserve">, </w:t>
+      </w:r>
+      <w:proofErr w:type="gramStart"/>
+      <w:r>
+        <w:t>particles</w:t>
+      </w:r>
+      <w:proofErr w:type="gramEnd"/>
+      <w:r>
+        <w:t xml:space="preserve"> </w:t>
       </w:r>
       <w:r>
         <w:t xml:space="preserve">and code </w:t>
@@ -942,11 +1168,7 @@
         <w:t xml:space="preserve"> each</w:t>
       </w:r>
       <w:r>
-        <w:t xml:space="preserve"> green tile act as </w:t>
-      </w:r>
-      <w:r>
-        <w:lastRenderedPageBreak/>
-        <w:t>a waypoint</w:t>
+        <w:t xml:space="preserve"> green tile act as a waypoint</w:t>
       </w:r>
       <w:r>
         <w:t xml:space="preserve"> with</w:t>
@@ -1070,7 +1292,15 @@
         </w:numPr>
       </w:pPr>
       <w:r>
-        <w:t>Uses a xxx backtracking method to generate the maze</w:t>
+        <w:t xml:space="preserve">Uses a </w:t>
+      </w:r>
+      <w:proofErr w:type="gramStart"/>
+      <w:r>
+        <w:t>xxx backtracking</w:t>
+      </w:r>
+      <w:proofErr w:type="gramEnd"/>
+      <w:r>
+        <w:t xml:space="preserve"> method to generate the maze</w:t>
       </w:r>
     </w:p>
     <w:p>
@@ -1084,7 +1314,15 @@
         <w:t>all inside walls needed to be at least 2-thick</w:t>
       </w:r>
       <w:r>
-        <w:t xml:space="preserve"> requiring a number of extra conditions to be determined and checked against.</w:t>
+        <w:t xml:space="preserve"> requiring </w:t>
+      </w:r>
+      <w:proofErr w:type="gramStart"/>
+      <w:r>
+        <w:t>a number of</w:t>
+      </w:r>
+      <w:proofErr w:type="gramEnd"/>
+      <w:r>
+        <w:t xml:space="preserve"> extra conditions to be determined and checked against.</w:t>
       </w:r>
       <w:r>
         <w:t xml:space="preserve"> </w:t>
@@ -1099,6 +1337,7 @@
         </w:numPr>
       </w:pPr>
       <w:r>
+        <w:lastRenderedPageBreak/>
         <w:t>Spawn in</w:t>
       </w:r>
       <w:r>
@@ -1142,12 +1381,14 @@
       <w:r>
         <w:t xml:space="preserve">Character / AI movement via </w:t>
       </w:r>
+      <w:proofErr w:type="spellStart"/>
       <w:r>
         <w:t>t</w:t>
       </w:r>
       <w:r>
         <w:t>weening</w:t>
       </w:r>
+      <w:proofErr w:type="spellEnd"/>
     </w:p>
     <w:p>
       <w:pPr>
@@ -1181,8 +1422,13 @@
           <w:numId w:val="3"/>
         </w:numPr>
       </w:pPr>
-      <w:r>
-        <w:t>Minimap system</w:t>
+      <w:proofErr w:type="spellStart"/>
+      <w:r>
+        <w:t>Minimap</w:t>
+      </w:r>
+      <w:proofErr w:type="spellEnd"/>
+      <w:r>
+        <w:t xml:space="preserve"> system</w:t>
       </w:r>
     </w:p>
     <w:p/>
@@ -1197,7 +1443,15 @@
         <w:t>The maze generation system</w:t>
       </w:r>
       <w:r>
-        <w:t xml:space="preserve"> was implemented challenge myself beyond the core essentials of the assignment </w:t>
+        <w:t xml:space="preserve"> was implemented challenge </w:t>
+      </w:r>
+      <w:proofErr w:type="gramStart"/>
+      <w:r>
+        <w:t>myself</w:t>
+      </w:r>
+      <w:proofErr w:type="gramEnd"/>
+      <w:r>
+        <w:t xml:space="preserve"> beyond the core essentials of the assignment </w:t>
       </w:r>
       <w:r>
         <w:t>by gaining an understanding of how maze generation works</w:t>
@@ -1254,8 +1508,16 @@
         <w:rPr>
           <w:u w:val="single"/>
         </w:rPr>
-        <w:t xml:space="preserve"> github</w:t>
-      </w:r>
+        <w:t xml:space="preserve"> </w:t>
+      </w:r>
+      <w:proofErr w:type="spellStart"/>
+      <w:r>
+        <w:rPr>
+          <w:u w:val="single"/>
+        </w:rPr>
+        <w:t>github</w:t>
+      </w:r>
+      <w:proofErr w:type="spellEnd"/>
     </w:p>
     <w:p>
       <w:pPr>
@@ -2080,7 +2342,7 @@
   <w:abstractNum w:abstractNumId="4" w15:restartNumberingAfterBreak="0">
     <w:nsid w:val="2ABB147B"/>
     <w:multiLevelType w:val="hybridMultilevel"/>
-    <w:tmpl w:val="F356DF9A"/>
+    <w:tmpl w:val="3C7A821E"/>
     <w:lvl w:ilvl="0" w:tplc="0C090001">
       <w:start w:val="1"/>
       <w:numFmt w:val="bullet"/>
@@ -3063,6 +3325,15 @@
       <w:lang w:eastAsia="en-AU"/>
     </w:rPr>
   </w:style>
+  <w:style w:type="paragraph" w:styleId="NoSpacing">
+    <w:name w:val="No Spacing"/>
+    <w:uiPriority w:val="1"/>
+    <w:qFormat/>
+    <w:rsid w:val="00446DAF"/>
+    <w:pPr>
+      <w:spacing w:after="0" w:line="240" w:lineRule="auto"/>
+    </w:pPr>
+  </w:style>
 </w:styles>
 </file>
 

</xml_diff>

<commit_message>
Finalized Pacman and Island Survival Pages
</commit_message>
<xml_diff>
--- a/Notes.docx
+++ b/Notes.docx
@@ -152,15 +152,7 @@
         </w:numPr>
       </w:pPr>
       <w:r>
-        <w:t xml:space="preserve">How it was </w:t>
-      </w:r>
-      <w:proofErr w:type="gramStart"/>
-      <w:r>
-        <w:t>actually done</w:t>
-      </w:r>
-      <w:proofErr w:type="gramEnd"/>
-      <w:r>
-        <w:t xml:space="preserve">, </w:t>
+        <w:t xml:space="preserve">How it was actually done, </w:t>
       </w:r>
       <w:proofErr w:type="spellStart"/>
       <w:r>
@@ -697,312 +689,630 @@
         <w:rPr>
           <w:b/>
           <w:bCs/>
-        </w:rPr>
-      </w:pPr>
-      <w:r>
-        <w:rPr>
-          <w:b/>
-          <w:bCs/>
-        </w:rPr>
+          <w:sz w:val="28"/>
+          <w:szCs w:val="28"/>
+        </w:rPr>
+      </w:pPr>
+    </w:p>
+    <w:p>
+      <w:pPr>
+        <w:rPr>
+          <w:b/>
+          <w:bCs/>
+          <w:sz w:val="28"/>
+          <w:szCs w:val="28"/>
+        </w:rPr>
+      </w:pPr>
+    </w:p>
+    <w:p>
+      <w:pPr>
+        <w:rPr>
+          <w:b/>
+          <w:bCs/>
+          <w:sz w:val="28"/>
+          <w:szCs w:val="28"/>
+        </w:rPr>
+      </w:pPr>
+    </w:p>
+    <w:p>
+      <w:pPr>
+        <w:rPr>
+          <w:b/>
+          <w:bCs/>
+          <w:sz w:val="28"/>
+          <w:szCs w:val="28"/>
+        </w:rPr>
+      </w:pPr>
+      <w:r>
+        <w:rPr>
+          <w:b/>
+          <w:bCs/>
+          <w:sz w:val="28"/>
+          <w:szCs w:val="28"/>
+        </w:rPr>
+        <w:lastRenderedPageBreak/>
         <w:t>Pacman</w:t>
       </w:r>
     </w:p>
     <w:p>
       <w:r>
-        <w:t>Unity v</w:t>
-      </w:r>
-      <w:r>
-        <w:t>2019</w:t>
-      </w:r>
-      <w:r>
+        <w:t xml:space="preserve">Made as a first-year project with the goal of making a recreation of the game Pac-Man with your own </w:t>
+      </w:r>
+      <w:r>
+        <w:t xml:space="preserve">unique </w:t>
+      </w:r>
+      <w:r>
+        <w:t>style.</w:t>
+      </w:r>
+      <w:r>
+        <w:t xml:space="preserve"> Due to the special constraints of the Pac-Man maze design</w:t>
+      </w:r>
+      <w:r>
+        <w:t>,</w:t>
+      </w:r>
+      <w:r>
+        <w:t xml:space="preserve"> the generator contained some </w:t>
+      </w:r>
+      <w:r>
+        <w:t>unique challenges, such as all inside walls needing to be at least 2 thick</w:t>
+      </w:r>
+      <w:r>
+        <w:t xml:space="preserve">. As well as this the use of different assets based </w:t>
+      </w:r>
+      <w:r>
+        <w:t>on whether the tile bordered the edge of the map or a path.</w:t>
+      </w:r>
+    </w:p>
+    <w:p>
+      <w:pPr>
+        <w:shd w:val="clear" w:color="auto" w:fill="1E1E1E"/>
+        <w:spacing w:after="0" w:line="285" w:lineRule="atLeast"/>
+        <w:rPr>
+          <w:rFonts w:ascii="Consolas" w:eastAsia="Times New Roman" w:hAnsi="Consolas" w:cs="Times New Roman"/>
+          <w:color w:val="D4D4D4"/>
+          <w:sz w:val="21"/>
+          <w:szCs w:val="21"/>
+          <w:lang w:eastAsia="en-AU"/>
+        </w:rPr>
+      </w:pPr>
+      <w:r>
+        <w:rPr>
+          <w:rFonts w:ascii="Consolas" w:eastAsia="Times New Roman" w:hAnsi="Consolas" w:cs="Times New Roman"/>
+          <w:color w:val="D4D4D4"/>
+          <w:sz w:val="21"/>
+          <w:szCs w:val="21"/>
+          <w:lang w:eastAsia="en-AU"/>
+        </w:rPr>
+        <w:t xml:space="preserve">Within this sheep AI one main challenge, especially on larger maps, was creating an efficient </w:t>
+      </w:r>
+    </w:p>
+    <w:p>
+      <w:pPr>
+        <w:shd w:val="clear" w:color="auto" w:fill="1E1E1E"/>
+        <w:spacing w:after="0" w:line="285" w:lineRule="atLeast"/>
+        <w:rPr>
+          <w:rFonts w:ascii="Consolas" w:eastAsia="Times New Roman" w:hAnsi="Consolas" w:cs="Times New Roman"/>
+          <w:color w:val="D4D4D4"/>
+          <w:sz w:val="21"/>
+          <w:szCs w:val="21"/>
+          <w:lang w:eastAsia="en-AU"/>
+        </w:rPr>
+      </w:pPr>
+      <w:r>
+        <w:rPr>
+          <w:rFonts w:ascii="Consolas" w:eastAsia="Times New Roman" w:hAnsi="Consolas" w:cs="Times New Roman"/>
+          <w:color w:val="D4D4D4"/>
+          <w:sz w:val="21"/>
+          <w:szCs w:val="21"/>
+          <w:lang w:eastAsia="en-AU"/>
+        </w:rPr>
+        <w:t>                                            and accurate navigation system that would be more precise than just choosing the direction at each intersection.  </w:t>
+      </w:r>
+    </w:p>
+    <w:p>
+      <w:pPr>
+        <w:shd w:val="clear" w:color="auto" w:fill="1E1E1E"/>
+        <w:spacing w:after="0" w:line="285" w:lineRule="atLeast"/>
+        <w:rPr>
+          <w:rFonts w:ascii="Consolas" w:eastAsia="Times New Roman" w:hAnsi="Consolas" w:cs="Times New Roman"/>
+          <w:color w:val="D4D4D4"/>
+          <w:sz w:val="21"/>
+          <w:szCs w:val="21"/>
+          <w:lang w:eastAsia="en-AU"/>
+        </w:rPr>
+      </w:pPr>
+      <w:r>
+        <w:rPr>
+          <w:rFonts w:ascii="Consolas" w:eastAsia="Times New Roman" w:hAnsi="Consolas" w:cs="Times New Roman"/>
+          <w:color w:val="D4D4D4"/>
+          <w:sz w:val="21"/>
+          <w:szCs w:val="21"/>
+          <w:lang w:eastAsia="en-AU"/>
+        </w:rPr>
+        <w:t xml:space="preserve">                                            </w:t>
+      </w:r>
+      <w:r>
+        <w:rPr>
+          <w:rFonts w:ascii="Consolas" w:eastAsia="Times New Roman" w:hAnsi="Consolas" w:cs="Times New Roman"/>
+          <w:color w:val="808080"/>
+          <w:sz w:val="21"/>
+          <w:szCs w:val="21"/>
+          <w:lang w:eastAsia="en-AU"/>
+        </w:rPr>
+        <w:t>&lt;</w:t>
+      </w:r>
+      <w:r>
+        <w:rPr>
+          <w:rFonts w:ascii="Consolas" w:eastAsia="Times New Roman" w:hAnsi="Consolas" w:cs="Times New Roman"/>
+          <w:color w:val="569CD6"/>
+          <w:sz w:val="21"/>
+          <w:szCs w:val="21"/>
+          <w:lang w:eastAsia="en-AU"/>
+        </w:rPr>
+        <w:t>b</w:t>
+      </w:r>
+      <w:r>
+        <w:rPr>
+          <w:rFonts w:ascii="Consolas" w:eastAsia="Times New Roman" w:hAnsi="Consolas" w:cs="Times New Roman"/>
+          <w:color w:val="808080"/>
+          <w:sz w:val="21"/>
+          <w:szCs w:val="21"/>
+          <w:lang w:eastAsia="en-AU"/>
+        </w:rPr>
+        <w:t>&gt;</w:t>
+      </w:r>
+      <w:r>
+        <w:rPr>
+          <w:rFonts w:ascii="Consolas" w:eastAsia="Times New Roman" w:hAnsi="Consolas" w:cs="Times New Roman"/>
+          <w:color w:val="D4D4D4"/>
+          <w:sz w:val="21"/>
+          <w:szCs w:val="21"/>
+          <w:lang w:eastAsia="en-AU"/>
+        </w:rPr>
+        <w:t>A* pathfinding</w:t>
+      </w:r>
+      <w:r>
+        <w:rPr>
+          <w:rFonts w:ascii="Consolas" w:eastAsia="Times New Roman" w:hAnsi="Consolas" w:cs="Times New Roman"/>
+          <w:color w:val="808080"/>
+          <w:sz w:val="21"/>
+          <w:szCs w:val="21"/>
+          <w:lang w:eastAsia="en-AU"/>
+        </w:rPr>
+        <w:t>&lt;/</w:t>
+      </w:r>
+      <w:r>
+        <w:rPr>
+          <w:rFonts w:ascii="Consolas" w:eastAsia="Times New Roman" w:hAnsi="Consolas" w:cs="Times New Roman"/>
+          <w:color w:val="569CD6"/>
+          <w:sz w:val="21"/>
+          <w:szCs w:val="21"/>
+          <w:lang w:eastAsia="en-AU"/>
+        </w:rPr>
+        <w:t>b</w:t>
+      </w:r>
+      <w:r>
+        <w:rPr>
+          <w:rFonts w:ascii="Consolas" w:eastAsia="Times New Roman" w:hAnsi="Consolas" w:cs="Times New Roman"/>
+          <w:color w:val="808080"/>
+          <w:sz w:val="21"/>
+          <w:szCs w:val="21"/>
+          <w:lang w:eastAsia="en-AU"/>
+        </w:rPr>
+        <w:t>&gt;</w:t>
+      </w:r>
+      <w:r>
+        <w:rPr>
+          <w:rFonts w:ascii="Consolas" w:eastAsia="Times New Roman" w:hAnsi="Consolas" w:cs="Times New Roman"/>
+          <w:color w:val="D4D4D4"/>
+          <w:sz w:val="21"/>
+          <w:szCs w:val="21"/>
+          <w:lang w:eastAsia="en-AU"/>
+        </w:rPr>
+        <w:t xml:space="preserve"> was implemented to solve this, but with the condition that it would only calculate a path</w:t>
+      </w:r>
+    </w:p>
+    <w:p>
+      <w:pPr>
+        <w:shd w:val="clear" w:color="auto" w:fill="1E1E1E"/>
+        <w:spacing w:after="0" w:line="285" w:lineRule="atLeast"/>
+        <w:rPr>
+          <w:rFonts w:ascii="Consolas" w:eastAsia="Times New Roman" w:hAnsi="Consolas" w:cs="Times New Roman"/>
+          <w:color w:val="D4D4D4"/>
+          <w:sz w:val="21"/>
+          <w:szCs w:val="21"/>
+          <w:lang w:eastAsia="en-AU"/>
+        </w:rPr>
+      </w:pPr>
+      <w:r>
+        <w:rPr>
+          <w:rFonts w:ascii="Consolas" w:eastAsia="Times New Roman" w:hAnsi="Consolas" w:cs="Times New Roman"/>
+          <w:color w:val="D4D4D4"/>
+          <w:sz w:val="21"/>
+          <w:szCs w:val="21"/>
+          <w:lang w:eastAsia="en-AU"/>
+        </w:rPr>
+        <w:t xml:space="preserve">                                            up to 40 </w:t>
+      </w:r>
+      <w:proofErr w:type="spellStart"/>
+      <w:r>
+        <w:rPr>
+          <w:rFonts w:ascii="Consolas" w:eastAsia="Times New Roman" w:hAnsi="Consolas" w:cs="Times New Roman"/>
+          <w:color w:val="D4D4D4"/>
+          <w:sz w:val="21"/>
+          <w:szCs w:val="21"/>
+          <w:lang w:eastAsia="en-AU"/>
+        </w:rPr>
+        <w:t>tiles</w:t>
+      </w:r>
+      <w:proofErr w:type="spellEnd"/>
+      <w:r>
+        <w:rPr>
+          <w:rFonts w:ascii="Consolas" w:eastAsia="Times New Roman" w:hAnsi="Consolas" w:cs="Times New Roman"/>
+          <w:color w:val="D4D4D4"/>
+          <w:sz w:val="21"/>
+          <w:szCs w:val="21"/>
+          <w:lang w:eastAsia="en-AU"/>
+        </w:rPr>
+        <w:t xml:space="preserve"> away, instead of the entire map, in order to get optimal performance with reliable </w:t>
+      </w:r>
+      <w:proofErr w:type="spellStart"/>
+      <w:r>
+        <w:rPr>
+          <w:rFonts w:ascii="Consolas" w:eastAsia="Times New Roman" w:hAnsi="Consolas" w:cs="Times New Roman"/>
+          <w:color w:val="D4D4D4"/>
+          <w:sz w:val="21"/>
+          <w:szCs w:val="21"/>
+          <w:lang w:eastAsia="en-AU"/>
+        </w:rPr>
+        <w:t>acciracy</w:t>
+      </w:r>
+      <w:proofErr w:type="spellEnd"/>
+      <w:r>
+        <w:rPr>
+          <w:rFonts w:ascii="Consolas" w:eastAsia="Times New Roman" w:hAnsi="Consolas" w:cs="Times New Roman"/>
+          <w:color w:val="D4D4D4"/>
+          <w:sz w:val="21"/>
+          <w:szCs w:val="21"/>
+          <w:lang w:eastAsia="en-AU"/>
+        </w:rPr>
         <w:t>.</w:t>
       </w:r>
       <w:r>
-        <w:t>3.3</w:t>
-      </w:r>
-      <w:r>
-        <w:t xml:space="preserve"> C# Gameplay AI Student Work</w:t>
-      </w:r>
-    </w:p>
-    <w:p>
-      <w:r>
-        <w:t>V</w:t>
-      </w:r>
-      <w:r>
-        <w:t>ideo</w:t>
-      </w:r>
-    </w:p>
-    <w:p>
-      <w:r>
-        <w:lastRenderedPageBreak/>
-        <w:t xml:space="preserve">This first year project, developed </w:t>
-      </w:r>
-      <w:r>
-        <w:t xml:space="preserve">largely </w:t>
-      </w:r>
-      <w:r>
-        <w:t xml:space="preserve">between </w:t>
-      </w:r>
-      <w:r>
-        <w:rPr>
-          <w:b/>
-          <w:bCs/>
-        </w:rPr>
-        <w:t>August 2020 -</w:t>
-      </w:r>
-      <w:r>
-        <w:t xml:space="preserve"> </w:t>
-      </w:r>
-      <w:r>
-        <w:rPr>
-          <w:b/>
-          <w:bCs/>
-        </w:rPr>
-        <w:t>October</w:t>
-      </w:r>
-      <w:r>
-        <w:rPr>
-          <w:b/>
-          <w:bCs/>
-        </w:rPr>
-        <w:t xml:space="preserve"> 2020(</w:t>
-      </w:r>
-      <w:r>
-        <w:rPr>
-          <w:b/>
-          <w:bCs/>
-        </w:rPr>
-        <w:t>10 Weeks</w:t>
-      </w:r>
-      <w:r>
-        <w:rPr>
-          <w:b/>
-          <w:bCs/>
-        </w:rPr>
-        <w:t>)</w:t>
-      </w:r>
-      <w:r>
-        <w:rPr>
-          <w:b/>
-          <w:bCs/>
-        </w:rPr>
-        <w:t xml:space="preserve"> </w:t>
-      </w:r>
-      <w:r>
-        <w:t>was undertaken to learn the fundamentals of game development</w:t>
-      </w:r>
-      <w:r>
-        <w:t xml:space="preserve">. </w:t>
-      </w:r>
-      <w:r>
-        <w:t>Tasked with r</w:t>
-      </w:r>
-      <w:r>
-        <w:t xml:space="preserve">ecreating the entirety of the game </w:t>
-      </w:r>
-      <w:r>
-        <w:t xml:space="preserve">Pac-Man </w:t>
-      </w:r>
-      <w:r>
-        <w:t xml:space="preserve">with a </w:t>
-      </w:r>
-      <w:r>
-        <w:t>distinctive</w:t>
-      </w:r>
-      <w:r>
-        <w:t xml:space="preserve"> style </w:t>
-      </w:r>
-      <w:r>
-        <w:t xml:space="preserve">as well as creating a unique design innovation. </w:t>
-      </w:r>
-      <w:r>
-        <w:t>Here I</w:t>
-      </w:r>
-      <w:r>
-        <w:t xml:space="preserve"> </w:t>
-      </w:r>
-      <w:r>
-        <w:t>challenged myself by implementing an entire procedural maze system, which works around the constraints of the Pac-Man level design.</w:t>
-      </w:r>
-    </w:p>
-    <w:p>
-      <w:pPr>
-        <w:rPr>
-          <w:b/>
-          <w:bCs/>
-        </w:rPr>
-      </w:pPr>
-      <w:r>
-        <w:rPr>
-          <w:b/>
-          <w:bCs/>
-        </w:rPr>
-        <w:t>Showcased at the UTS 2020 Spring Showcase</w:t>
+        <w:rPr>
+          <w:rFonts w:ascii="Consolas" w:eastAsia="Times New Roman" w:hAnsi="Consolas" w:cs="Times New Roman"/>
+          <w:color w:val="808080"/>
+          <w:sz w:val="21"/>
+          <w:szCs w:val="21"/>
+          <w:lang w:eastAsia="en-AU"/>
+        </w:rPr>
+        <w:t>&lt;/</w:t>
+      </w:r>
+      <w:r>
+        <w:rPr>
+          <w:rFonts w:ascii="Consolas" w:eastAsia="Times New Roman" w:hAnsi="Consolas" w:cs="Times New Roman"/>
+          <w:color w:val="569CD6"/>
+          <w:sz w:val="21"/>
+          <w:szCs w:val="21"/>
+          <w:lang w:eastAsia="en-AU"/>
+        </w:rPr>
+        <w:t>p</w:t>
+      </w:r>
+      <w:r>
+        <w:rPr>
+          <w:rFonts w:ascii="Consolas" w:eastAsia="Times New Roman" w:hAnsi="Consolas" w:cs="Times New Roman"/>
+          <w:color w:val="808080"/>
+          <w:sz w:val="21"/>
+          <w:szCs w:val="21"/>
+          <w:lang w:eastAsia="en-AU"/>
+        </w:rPr>
+        <w:t>&gt;</w:t>
       </w:r>
     </w:p>
     <w:p/>
     <w:p>
       <w:r>
-        <w:t>Through implementing</w:t>
-      </w:r>
-      <w:r>
-        <w:t xml:space="preserve"> the</w:t>
-      </w:r>
-      <w:r>
-        <w:t xml:space="preserve"> </w:t>
-      </w:r>
-      <w:r>
-        <w:t>well-known</w:t>
-      </w:r>
-      <w:r>
-        <w:t xml:space="preserve"> game </w:t>
-      </w:r>
-      <w:r>
-        <w:t xml:space="preserve">Pacman, </w:t>
-      </w:r>
-      <w:r>
-        <w:t xml:space="preserve">the project was </w:t>
-      </w:r>
-      <w:r>
-        <w:t>undertaken</w:t>
-      </w:r>
-      <w:r>
-        <w:t xml:space="preserve"> to learn the fundamentals of game development within the Unity engine</w:t>
-      </w:r>
-      <w:r>
-        <w:t xml:space="preserve">. </w:t>
-      </w:r>
-      <w:r>
-        <w:t xml:space="preserve">Created as a </w:t>
-      </w:r>
-      <w:proofErr w:type="gramStart"/>
-      <w:r>
-        <w:t>first year</w:t>
-      </w:r>
-      <w:proofErr w:type="gramEnd"/>
-      <w:r>
-        <w:t xml:space="preserve"> project between </w:t>
-      </w:r>
-      <w:r>
-        <w:rPr>
-          <w:b/>
-          <w:bCs/>
-        </w:rPr>
-        <w:t>August</w:t>
-      </w:r>
-      <w:r>
-        <w:rPr>
-          <w:b/>
-          <w:bCs/>
-        </w:rPr>
-        <w:t xml:space="preserve"> 2020 -</w:t>
-      </w:r>
-      <w:r>
-        <w:t xml:space="preserve"> </w:t>
-      </w:r>
-      <w:r>
-        <w:rPr>
-          <w:b/>
-          <w:bCs/>
-        </w:rPr>
-        <w:t>October 2020</w:t>
-      </w:r>
-      <w:r>
-        <w:rPr>
-          <w:b/>
-          <w:bCs/>
-        </w:rPr>
-        <w:t>(</w:t>
-      </w:r>
-      <w:r>
-        <w:rPr>
-          <w:b/>
-          <w:bCs/>
-        </w:rPr>
-        <w:t>10</w:t>
-      </w:r>
-      <w:r>
-        <w:rPr>
-          <w:b/>
-          <w:bCs/>
-        </w:rPr>
-        <w:t xml:space="preserve"> Weeks)</w:t>
-      </w:r>
-      <w:r>
-        <w:rPr>
-          <w:b/>
-          <w:bCs/>
-        </w:rPr>
-        <w:t xml:space="preserve"> </w:t>
-      </w:r>
-      <w:r>
-        <w:t xml:space="preserve">the first </w:t>
-      </w:r>
-      <w:r>
-        <w:rPr>
-          <w:b/>
-          <w:bCs/>
-        </w:rPr>
-        <w:t>6</w:t>
-      </w:r>
-      <w:r>
-        <w:t xml:space="preserve"> </w:t>
-      </w:r>
-      <w:r>
-        <w:rPr>
-          <w:b/>
-          <w:bCs/>
-        </w:rPr>
-        <w:t>weeks</w:t>
-      </w:r>
-      <w:r>
-        <w:t xml:space="preserve"> involved creating the</w:t>
-      </w:r>
-      <w:r>
-        <w:t xml:space="preserve"> </w:t>
-      </w:r>
-    </w:p>
-    <w:p>
-      <w:r>
-        <w:t xml:space="preserve">The last </w:t>
-      </w:r>
-      <w:r>
-        <w:rPr>
-          <w:b/>
-          <w:bCs/>
-        </w:rPr>
-        <w:t>4 weeks</w:t>
-      </w:r>
-      <w:r>
-        <w:rPr>
-          <w:b/>
-          <w:bCs/>
-        </w:rPr>
-        <w:t xml:space="preserve"> </w:t>
-      </w:r>
-      <w:r>
-        <w:t xml:space="preserve">involved the </w:t>
-      </w:r>
-      <w:r>
-        <w:t>implementation of the various systems such as enemy AI, player movement etc</w:t>
+        <w:t xml:space="preserve">so an </w:t>
+      </w:r>
+      <w:r>
+        <w:rPr>
+          <w:b/>
+          <w:bCs/>
+        </w:rPr>
+        <w:t>A* Pathfinding</w:t>
+      </w:r>
+      <w:r>
+        <w:t xml:space="preserve"> system was implemented, replacing the initial setup of just choosing a direction at each intersection</w:t>
+      </w:r>
+    </w:p>
+    <w:p/>
+    <w:p>
+      <w:r>
+        <w:t xml:space="preserve">was in ensuring accurate path movement which was more advanced than just  </w:t>
       </w:r>
     </w:p>
     <w:p/>
     <w:p/>
+    <w:p/>
+    <w:p>
+      <w:r>
+        <w:t>Unity v</w:t>
+      </w:r>
+      <w:r>
+        <w:t>2019</w:t>
+      </w:r>
+      <w:r>
+        <w:t>.</w:t>
+      </w:r>
+      <w:r>
+        <w:t>3.3</w:t>
+      </w:r>
+      <w:r>
+        <w:t xml:space="preserve"> C# Gameplay AI Student Work</w:t>
+      </w:r>
+    </w:p>
+    <w:p>
+      <w:r>
+        <w:t>V</w:t>
+      </w:r>
+      <w:r>
+        <w:t>ideo</w:t>
+      </w:r>
+    </w:p>
+    <w:p>
+      <w:r>
+        <w:t xml:space="preserve">This first year project, developed </w:t>
+      </w:r>
+      <w:r>
+        <w:t xml:space="preserve">largely </w:t>
+      </w:r>
+      <w:r>
+        <w:t xml:space="preserve">between </w:t>
+      </w:r>
+      <w:r>
+        <w:rPr>
+          <w:b/>
+          <w:bCs/>
+        </w:rPr>
+        <w:t>August 2020 -</w:t>
+      </w:r>
+      <w:r>
+        <w:t xml:space="preserve"> </w:t>
+      </w:r>
+      <w:r>
+        <w:rPr>
+          <w:b/>
+          <w:bCs/>
+        </w:rPr>
+        <w:t>October</w:t>
+      </w:r>
+      <w:r>
+        <w:rPr>
+          <w:b/>
+          <w:bCs/>
+        </w:rPr>
+        <w:t xml:space="preserve"> 2020(</w:t>
+      </w:r>
+      <w:r>
+        <w:rPr>
+          <w:b/>
+          <w:bCs/>
+        </w:rPr>
+        <w:t>10 Weeks</w:t>
+      </w:r>
+      <w:r>
+        <w:rPr>
+          <w:b/>
+          <w:bCs/>
+        </w:rPr>
+        <w:t>)</w:t>
+      </w:r>
+      <w:r>
+        <w:rPr>
+          <w:b/>
+          <w:bCs/>
+        </w:rPr>
+        <w:t xml:space="preserve"> </w:t>
+      </w:r>
+      <w:r>
+        <w:t>was undertaken to learn the fundamentals of game development</w:t>
+      </w:r>
+      <w:r>
+        <w:t xml:space="preserve">. </w:t>
+      </w:r>
+      <w:r>
+        <w:t>Tasked with r</w:t>
+      </w:r>
+      <w:r>
+        <w:t xml:space="preserve">ecreating the entirety of the game </w:t>
+      </w:r>
+      <w:r>
+        <w:t xml:space="preserve">Pac-Man </w:t>
+      </w:r>
+      <w:r>
+        <w:t xml:space="preserve">with a </w:t>
+      </w:r>
+      <w:r>
+        <w:t>distinctive</w:t>
+      </w:r>
+      <w:r>
+        <w:t xml:space="preserve"> style </w:t>
+      </w:r>
+      <w:r>
+        <w:t xml:space="preserve">as well as creating a unique design innovation. </w:t>
+      </w:r>
+      <w:r>
+        <w:t>Here I</w:t>
+      </w:r>
+      <w:r>
+        <w:t xml:space="preserve"> </w:t>
+      </w:r>
+      <w:r>
+        <w:t>challenged myself by implementing an entire procedural maze system, which works around the constraints of the Pac-Man level design.</w:t>
+      </w:r>
+    </w:p>
+    <w:p>
+      <w:pPr>
+        <w:rPr>
+          <w:b/>
+          <w:bCs/>
+        </w:rPr>
+      </w:pPr>
+      <w:r>
+        <w:rPr>
+          <w:b/>
+          <w:bCs/>
+        </w:rPr>
+        <w:t>Showcased at the UTS 2020 Spring Showcase</w:t>
+      </w:r>
+    </w:p>
+    <w:p/>
+    <w:p>
+      <w:r>
+        <w:t>Through implementing</w:t>
+      </w:r>
+      <w:r>
+        <w:t xml:space="preserve"> the</w:t>
+      </w:r>
+      <w:r>
+        <w:t xml:space="preserve"> </w:t>
+      </w:r>
+      <w:r>
+        <w:t>well-known</w:t>
+      </w:r>
+      <w:r>
+        <w:t xml:space="preserve"> game </w:t>
+      </w:r>
+      <w:r>
+        <w:t xml:space="preserve">Pacman, </w:t>
+      </w:r>
+      <w:r>
+        <w:t xml:space="preserve">the project was </w:t>
+      </w:r>
+      <w:r>
+        <w:t>undertaken</w:t>
+      </w:r>
+      <w:r>
+        <w:t xml:space="preserve"> to learn the fundamentals of game development within the Unity engine</w:t>
+      </w:r>
+      <w:r>
+        <w:t xml:space="preserve">. </w:t>
+      </w:r>
+      <w:r>
+        <w:t xml:space="preserve">Created as a first year project between </w:t>
+      </w:r>
+      <w:r>
+        <w:rPr>
+          <w:b/>
+          <w:bCs/>
+        </w:rPr>
+        <w:t>August</w:t>
+      </w:r>
+      <w:r>
+        <w:rPr>
+          <w:b/>
+          <w:bCs/>
+        </w:rPr>
+        <w:t xml:space="preserve"> 2020 -</w:t>
+      </w:r>
+      <w:r>
+        <w:t xml:space="preserve"> </w:t>
+      </w:r>
+      <w:r>
+        <w:rPr>
+          <w:b/>
+          <w:bCs/>
+        </w:rPr>
+        <w:t>October 2020</w:t>
+      </w:r>
+      <w:r>
+        <w:rPr>
+          <w:b/>
+          <w:bCs/>
+        </w:rPr>
+        <w:t>(</w:t>
+      </w:r>
+      <w:r>
+        <w:rPr>
+          <w:b/>
+          <w:bCs/>
+        </w:rPr>
+        <w:t>10</w:t>
+      </w:r>
+      <w:r>
+        <w:rPr>
+          <w:b/>
+          <w:bCs/>
+        </w:rPr>
+        <w:t xml:space="preserve"> Weeks)</w:t>
+      </w:r>
+      <w:r>
+        <w:rPr>
+          <w:b/>
+          <w:bCs/>
+        </w:rPr>
+        <w:t xml:space="preserve"> </w:t>
+      </w:r>
+      <w:r>
+        <w:t xml:space="preserve">the first </w:t>
+      </w:r>
+      <w:r>
+        <w:rPr>
+          <w:b/>
+          <w:bCs/>
+        </w:rPr>
+        <w:t>6</w:t>
+      </w:r>
+      <w:r>
+        <w:t xml:space="preserve"> </w:t>
+      </w:r>
+      <w:r>
+        <w:rPr>
+          <w:b/>
+          <w:bCs/>
+        </w:rPr>
+        <w:t>weeks</w:t>
+      </w:r>
+      <w:r>
+        <w:t xml:space="preserve"> involved creating the</w:t>
+      </w:r>
+      <w:r>
+        <w:t xml:space="preserve"> </w:t>
+      </w:r>
+    </w:p>
+    <w:p>
+      <w:r>
+        <w:t xml:space="preserve">The last </w:t>
+      </w:r>
+      <w:r>
+        <w:rPr>
+          <w:b/>
+          <w:bCs/>
+        </w:rPr>
+        <w:t>4 weeks</w:t>
+      </w:r>
+      <w:r>
+        <w:rPr>
+          <w:b/>
+          <w:bCs/>
+        </w:rPr>
+        <w:t xml:space="preserve"> </w:t>
+      </w:r>
+      <w:r>
+        <w:t xml:space="preserve">involved the </w:t>
+      </w:r>
+      <w:r>
+        <w:t>implementation of the various systems such as enemy AI, player movement etc</w:t>
+      </w:r>
+    </w:p>
+    <w:p/>
+    <w:p/>
     <w:p>
       <w:r>
         <w:t>Throughout this all sprites, animations</w:t>
       </w:r>
       <w:r>
-        <w:t xml:space="preserve">, </w:t>
-      </w:r>
-      <w:proofErr w:type="gramStart"/>
-      <w:r>
-        <w:t>particles</w:t>
-      </w:r>
-      <w:proofErr w:type="gramEnd"/>
-      <w:r>
-        <w:t xml:space="preserve"> </w:t>
+        <w:t xml:space="preserve">, particles </w:t>
       </w:r>
       <w:r>
         <w:t xml:space="preserve">and code </w:t>
@@ -1292,15 +1602,7 @@
         </w:numPr>
       </w:pPr>
       <w:r>
-        <w:t xml:space="preserve">Uses a </w:t>
-      </w:r>
-      <w:proofErr w:type="gramStart"/>
-      <w:r>
-        <w:t>xxx backtracking</w:t>
-      </w:r>
-      <w:proofErr w:type="gramEnd"/>
-      <w:r>
-        <w:t xml:space="preserve"> method to generate the maze</w:t>
+        <w:t>Uses a xxx backtracking method to generate the maze</w:t>
       </w:r>
     </w:p>
     <w:p>
@@ -1314,15 +1616,7 @@
         <w:t>all inside walls needed to be at least 2-thick</w:t>
       </w:r>
       <w:r>
-        <w:t xml:space="preserve"> requiring </w:t>
-      </w:r>
-      <w:proofErr w:type="gramStart"/>
-      <w:r>
-        <w:t>a number of</w:t>
-      </w:r>
-      <w:proofErr w:type="gramEnd"/>
-      <w:r>
-        <w:t xml:space="preserve"> extra conditions to be determined and checked against.</w:t>
+        <w:t xml:space="preserve"> requiring a number of extra conditions to be determined and checked against.</w:t>
       </w:r>
       <w:r>
         <w:t xml:space="preserve"> </w:t>
@@ -1337,7 +1631,6 @@
         </w:numPr>
       </w:pPr>
       <w:r>
-        <w:lastRenderedPageBreak/>
         <w:t>Spawn in</w:t>
       </w:r>
       <w:r>
@@ -1443,21 +1736,17 @@
         <w:t>The maze generation system</w:t>
       </w:r>
       <w:r>
-        <w:t xml:space="preserve"> was implemented challenge </w:t>
-      </w:r>
-      <w:proofErr w:type="gramStart"/>
-      <w:r>
-        <w:t>myself</w:t>
-      </w:r>
-      <w:proofErr w:type="gramEnd"/>
-      <w:r>
-        <w:t xml:space="preserve"> beyond the core essentials of the assignment </w:t>
+        <w:t xml:space="preserve"> was implemented challenge myself beyond the core essentials of the assignment </w:t>
       </w:r>
       <w:r>
         <w:t>by gaining an understanding of how maze generation works</w:t>
       </w:r>
       <w:r>
-        <w:t xml:space="preserve">. A core challenge was implementing the appropriate wall tile </w:t>
+        <w:t xml:space="preserve">. A core challenge was </w:t>
+      </w:r>
+      <w:r>
+        <w:lastRenderedPageBreak/>
+        <w:t xml:space="preserve">implementing the appropriate wall tile </w:t>
       </w:r>
       <w:r>
         <w:t>sprite in</w:t>

</xml_diff>